<commit_message>
Correção no ECU 002
</commit_message>
<xml_diff>
--- a/Modelo de Caso de Uso (MCU)/Descrição/ECU_002_Manter_Livros.docx
+++ b/Modelo de Caso de Uso (MCU)/Descrição/ECU_002_Manter_Livros.docx
@@ -943,8 +943,6 @@
             <w:t>Sumário</w:t>
           </w:r>
         </w:p>
-        <w:bookmarkStart w:id="0" w:name="_GoBack"/>
-        <w:bookmarkEnd w:id="0"/>
         <w:p>
           <w:pPr>
             <w:pStyle w:val="Sumrio1"/>
@@ -2534,46 +2532,40 @@
       <w:pPr>
         <w:pStyle w:val="Ttulo1"/>
       </w:pPr>
-      <w:bookmarkStart w:id="1" w:name="_Toc479064712"/>
-      <w:bookmarkStart w:id="2" w:name="_Toc479068332"/>
+      <w:bookmarkStart w:id="0" w:name="_Toc479064712"/>
+      <w:bookmarkStart w:id="1" w:name="_Toc479068332"/>
       <w:r>
         <w:lastRenderedPageBreak/>
         <w:t>OBJETIVO</w:t>
       </w:r>
+      <w:bookmarkEnd w:id="0"/>
       <w:bookmarkEnd w:id="1"/>
+    </w:p>
+    <w:p/>
+    <w:p>
+      <w:pPr>
+        <w:jc w:val="both"/>
+      </w:pPr>
+      <w:r>
+        <w:t>O objetivo deste caso de uso é descrever as operações disponíveis em Manter Livros, realizar cadastro e recuperar senha.</w:t>
+      </w:r>
+    </w:p>
+    <w:p>
+      <w:pPr>
+        <w:jc w:val="both"/>
+      </w:pPr>
+    </w:p>
+    <w:p>
+      <w:pPr>
+        <w:pStyle w:val="Ttulo1"/>
+      </w:pPr>
+      <w:bookmarkStart w:id="2" w:name="_Toc479064713"/>
+      <w:bookmarkStart w:id="3" w:name="_Toc479068333"/>
+      <w:r>
+        <w:t>ATORES</w:t>
+      </w:r>
       <w:bookmarkEnd w:id="2"/>
-    </w:p>
-    <w:p/>
-    <w:p>
-      <w:pPr>
-        <w:jc w:val="both"/>
-      </w:pPr>
-      <w:r>
-        <w:t xml:space="preserve">O objetivo deste caso de uso é descrever as operações </w:t>
-      </w:r>
-      <w:r>
-        <w:t>disponíveis em Manter Livros</w:t>
-      </w:r>
-      <w:r>
-        <w:t>, realizar cadastro e recuperar senha.</w:t>
-      </w:r>
-    </w:p>
-    <w:p>
-      <w:pPr>
-        <w:jc w:val="both"/>
-      </w:pPr>
-    </w:p>
-    <w:p>
-      <w:pPr>
-        <w:pStyle w:val="Ttulo1"/>
-      </w:pPr>
-      <w:bookmarkStart w:id="3" w:name="_Toc479064713"/>
-      <w:bookmarkStart w:id="4" w:name="_Toc479068333"/>
-      <w:r>
-        <w:t>ATORES</w:t>
-      </w:r>
       <w:bookmarkEnd w:id="3"/>
-      <w:bookmarkEnd w:id="4"/>
     </w:p>
     <w:p>
       <w:pPr>
@@ -2638,30 +2630,41 @@
       <w:pPr>
         <w:pStyle w:val="Ttulo1"/>
       </w:pPr>
-      <w:bookmarkStart w:id="5" w:name="_Toc479064714"/>
-      <w:bookmarkStart w:id="6" w:name="_Toc479068334"/>
+      <w:bookmarkStart w:id="4" w:name="_Toc479064714"/>
+      <w:bookmarkStart w:id="5" w:name="_Toc479068334"/>
       <w:r>
         <w:t>PRÉ-CONDIÇÕES</w:t>
       </w:r>
+      <w:bookmarkEnd w:id="4"/>
       <w:bookmarkEnd w:id="5"/>
+    </w:p>
+    <w:p>
+      <w:pPr>
+        <w:ind w:firstLine="708"/>
+        <w:rPr>
+          <w:rFonts w:cs="Arial"/>
+          <w:lang w:eastAsia="ar-SA"/>
+        </w:rPr>
+      </w:pPr>
+      <w:bookmarkStart w:id="6" w:name="_Toc479064715"/>
+      <w:bookmarkStart w:id="7" w:name="_Toc479068335"/>
+      <w:r>
+        <w:rPr>
+          <w:rFonts w:cs="Arial"/>
+          <w:lang w:eastAsia="ar-SA"/>
+        </w:rPr>
+        <w:t>Não se aplica.</w:t>
+      </w:r>
+    </w:p>
+    <w:p>
+      <w:pPr>
+        <w:pStyle w:val="Ttulo1"/>
+      </w:pPr>
+      <w:r>
+        <w:t>FLUXO DE EVENTOS</w:t>
+      </w:r>
       <w:bookmarkEnd w:id="6"/>
-    </w:p>
-    <w:p>
-      <w:r>
-        <w:t>N.A.</w:t>
-      </w:r>
-    </w:p>
-    <w:p>
-      <w:pPr>
-        <w:pStyle w:val="Ttulo1"/>
-      </w:pPr>
-      <w:bookmarkStart w:id="7" w:name="_Toc479064715"/>
-      <w:bookmarkStart w:id="8" w:name="_Toc479068335"/>
-      <w:r>
-        <w:t>FLUXO DE EVENTOS</w:t>
-      </w:r>
       <w:bookmarkEnd w:id="7"/>
-      <w:bookmarkEnd w:id="8"/>
     </w:p>
     <w:p/>
     <w:p>
@@ -2672,16 +2675,16 @@
           <w:numId w:val="2"/>
         </w:numPr>
       </w:pPr>
-      <w:bookmarkStart w:id="9" w:name="_Toc479064716"/>
-      <w:bookmarkStart w:id="10" w:name="_Toc479068336"/>
+      <w:bookmarkStart w:id="8" w:name="_Toc479064716"/>
+      <w:bookmarkStart w:id="9" w:name="_Toc479068336"/>
       <w:r>
         <w:t xml:space="preserve">FLUXO PRINCIPAL – </w:t>
       </w:r>
+      <w:bookmarkEnd w:id="8"/>
+      <w:r>
+        <w:t>Consultar Livro</w:t>
+      </w:r>
       <w:bookmarkEnd w:id="9"/>
-      <w:r>
-        <w:t>Consultar Livro</w:t>
-      </w:r>
-      <w:bookmarkEnd w:id="10"/>
     </w:p>
     <w:p>
       <w:pPr>
@@ -2693,10 +2696,7 @@
         <w:jc w:val="both"/>
       </w:pPr>
       <w:r>
-        <w:t xml:space="preserve">O fluxo é iniciado quando o ator </w:t>
-      </w:r>
-      <w:r>
-        <w:t>acesso a opção &lt;&lt;Manter Livros&gt;&gt;, na tela principal;</w:t>
+        <w:t>O fluxo é iniciado quando o ator acesso a opção &lt;&lt;Manter Livros&gt;&gt;, na tela principal;</w:t>
       </w:r>
       <w:r>
         <w:rPr>
@@ -2708,25 +2708,7 @@
         <w:rPr>
           <w:b/>
         </w:rPr>
-        <w:t>[RN1]</w:t>
-      </w:r>
-      <w:r>
-        <w:rPr>
-          <w:b/>
-        </w:rPr>
-        <w:t xml:space="preserve"> </w:t>
-      </w:r>
-      <w:r>
-        <w:rPr>
-          <w:b/>
-        </w:rPr>
-        <w:t>[RN2]</w:t>
-      </w:r>
-      <w:r>
-        <w:rPr>
-          <w:b/>
-        </w:rPr>
-        <w:t xml:space="preserve"> [RN9]</w:t>
+        <w:t>[RN1] [RN2] [RN9]</w:t>
       </w:r>
     </w:p>
     <w:p>
@@ -2739,13 +2721,7 @@
         <w:jc w:val="both"/>
       </w:pPr>
       <w:r>
-        <w:t xml:space="preserve">O sistema apresenta a tela </w:t>
-      </w:r>
-      <w:r>
-        <w:t>de consulta de livros</w:t>
-      </w:r>
-      <w:r>
-        <w:t xml:space="preserve">; </w:t>
+        <w:t xml:space="preserve">O sistema apresenta a tela de consulta de livros; </w:t>
       </w:r>
       <w:r>
         <w:rPr>
@@ -2768,10 +2744,7 @@
       </w:r>
       <w:proofErr w:type="gramStart"/>
       <w:r>
-        <w:t>&lt;</w:t>
-      </w:r>
-      <w:r>
-        <w:t>Consultar</w:t>
+        <w:t>&lt;Consultar</w:t>
       </w:r>
       <w:proofErr w:type="gramEnd"/>
       <w:r>
@@ -2794,13 +2767,7 @@
         <w:jc w:val="both"/>
       </w:pPr>
       <w:r>
-        <w:t xml:space="preserve">O sistema apresenta a </w:t>
-      </w:r>
-      <w:r>
-        <w:t>lista de resultados</w:t>
-      </w:r>
-      <w:r>
-        <w:t>;</w:t>
+        <w:t>O sistema apresenta a lista de resultados;</w:t>
       </w:r>
     </w:p>
     <w:p>
@@ -2825,37 +2792,37 @@
           <w:numId w:val="2"/>
         </w:numPr>
       </w:pPr>
-      <w:bookmarkStart w:id="11" w:name="_Toc479064717"/>
-      <w:bookmarkStart w:id="12" w:name="_Toc479068337"/>
+      <w:bookmarkStart w:id="10" w:name="_Toc479064717"/>
+      <w:bookmarkStart w:id="11" w:name="_Toc479068337"/>
       <w:r>
         <w:t>FLUXO ALTERNATIVO</w:t>
       </w:r>
+      <w:bookmarkEnd w:id="10"/>
       <w:bookmarkEnd w:id="11"/>
+    </w:p>
+    <w:p>
+      <w:pPr>
+        <w:pStyle w:val="Ttulo3"/>
+        <w:rPr>
+          <w:i w:val="0"/>
+        </w:rPr>
+      </w:pPr>
+      <w:bookmarkStart w:id="12" w:name="_Toc479064718"/>
+      <w:bookmarkStart w:id="13" w:name="_Toc479068338"/>
+      <w:r>
+        <w:rPr>
+          <w:i w:val="0"/>
+        </w:rPr>
+        <w:t xml:space="preserve">A1. </w:t>
+      </w:r>
       <w:bookmarkEnd w:id="12"/>
-    </w:p>
-    <w:p>
-      <w:pPr>
-        <w:pStyle w:val="Ttulo3"/>
+      <w:r>
         <w:rPr>
           <w:i w:val="0"/>
         </w:rPr>
-      </w:pPr>
-      <w:bookmarkStart w:id="13" w:name="_Toc479064718"/>
-      <w:bookmarkStart w:id="14" w:name="_Toc479068338"/>
-      <w:r>
-        <w:rPr>
-          <w:i w:val="0"/>
-        </w:rPr>
-        <w:t xml:space="preserve">A1. </w:t>
+        <w:t>Incluir livro</w:t>
       </w:r>
       <w:bookmarkEnd w:id="13"/>
-      <w:r>
-        <w:rPr>
-          <w:i w:val="0"/>
-        </w:rPr>
-        <w:t>Incluir livro</w:t>
-      </w:r>
-      <w:bookmarkEnd w:id="14"/>
     </w:p>
     <w:p>
       <w:pPr>
@@ -2875,21 +2842,7 @@
           <w:rFonts w:cs="Arial"/>
           <w:szCs w:val="24"/>
         </w:rPr>
-        <w:t>Esse fluxo é iniciado quando o usuário aciona a opção &lt;&lt;</w:t>
-      </w:r>
-      <w:r>
-        <w:rPr>
-          <w:rFonts w:cs="Arial"/>
-          <w:szCs w:val="24"/>
-        </w:rPr>
-        <w:t>Incluir Livro</w:t>
-      </w:r>
-      <w:r>
-        <w:rPr>
-          <w:rFonts w:cs="Arial"/>
-          <w:szCs w:val="24"/>
-        </w:rPr>
-        <w:t>&gt;&gt;;</w:t>
+        <w:t>Esse fluxo é iniciado quando o usuário aciona a opção &lt;&lt;Incluir Livro&gt;&gt;;</w:t>
       </w:r>
     </w:p>
     <w:p>
@@ -2922,13 +2875,7 @@
         <w:rPr>
           <w:b/>
         </w:rPr>
-        <w:t>[REF-01]</w:t>
-      </w:r>
-      <w:r>
-        <w:rPr>
-          <w:b/>
-        </w:rPr>
-        <w:t xml:space="preserve"> </w:t>
+        <w:t xml:space="preserve">[REF-01] </w:t>
       </w:r>
       <w:r>
         <w:rPr>
@@ -2981,15 +2928,7 @@
           <w:b/>
           <w:szCs w:val="24"/>
         </w:rPr>
-        <w:t xml:space="preserve">[E1] </w:t>
-      </w:r>
-      <w:r>
-        <w:rPr>
-          <w:rFonts w:cs="Arial"/>
-          <w:b/>
-          <w:szCs w:val="24"/>
-        </w:rPr>
-        <w:t>[E</w:t>
+        <w:t>[E1] [E</w:t>
       </w:r>
       <w:r>
         <w:rPr>
@@ -3093,22 +3032,22 @@
           <w:i w:val="0"/>
         </w:rPr>
       </w:pPr>
-      <w:bookmarkStart w:id="15" w:name="_Toc479064719"/>
-      <w:bookmarkStart w:id="16" w:name="_Toc479068339"/>
+      <w:bookmarkStart w:id="14" w:name="_Toc479064719"/>
+      <w:bookmarkStart w:id="15" w:name="_Toc479068339"/>
       <w:r>
         <w:rPr>
           <w:i w:val="0"/>
         </w:rPr>
         <w:t xml:space="preserve">A2. </w:t>
       </w:r>
+      <w:bookmarkEnd w:id="14"/>
+      <w:r>
+        <w:rPr>
+          <w:i w:val="0"/>
+        </w:rPr>
+        <w:t>Alterar Livro</w:t>
+      </w:r>
       <w:bookmarkEnd w:id="15"/>
-      <w:r>
-        <w:rPr>
-          <w:i w:val="0"/>
-        </w:rPr>
-        <w:t>Alterar Livro</w:t>
-      </w:r>
-      <w:bookmarkEnd w:id="16"/>
     </w:p>
     <w:p>
       <w:pPr>
@@ -3152,7 +3091,13 @@
         <w:rPr>
           <w:b/>
         </w:rPr>
-        <w:t>E4]</w:t>
+        <w:t>E3</w:t>
+      </w:r>
+      <w:r>
+        <w:rPr>
+          <w:b/>
+        </w:rPr>
+        <w:t>]</w:t>
       </w:r>
     </w:p>
     <w:p>
@@ -3285,7 +3230,7 @@
           <w:i w:val="0"/>
         </w:rPr>
       </w:pPr>
-      <w:bookmarkStart w:id="17" w:name="_Toc479068340"/>
+      <w:bookmarkStart w:id="16" w:name="_Toc479068340"/>
       <w:r>
         <w:rPr>
           <w:i w:val="0"/>
@@ -3304,7 +3249,7 @@
         </w:rPr>
         <w:t>Excluir Livro</w:t>
       </w:r>
-      <w:bookmarkEnd w:id="17"/>
+      <w:bookmarkEnd w:id="16"/>
     </w:p>
     <w:p>
       <w:pPr>
@@ -3326,10 +3271,7 @@
       </w:r>
       <w:proofErr w:type="gramStart"/>
       <w:r>
-        <w:t>&lt;</w:t>
-      </w:r>
-      <w:r>
-        <w:t>Excluir</w:t>
+        <w:t>&lt;Excluir</w:t>
       </w:r>
       <w:proofErr w:type="gramEnd"/>
       <w:r>
@@ -3349,13 +3291,7 @@
         <w:jc w:val="both"/>
       </w:pPr>
       <w:r>
-        <w:t xml:space="preserve">O sistema apresenta </w:t>
-      </w:r>
-      <w:r>
-        <w:t>um modal com a seguinte mensagem</w:t>
-      </w:r>
-      <w:r>
-        <w:t xml:space="preserve"> </w:t>
+        <w:t xml:space="preserve">O sistema apresenta um modal com a seguinte mensagem </w:t>
       </w:r>
       <w:r>
         <w:rPr>
@@ -3464,7 +3400,7 @@
           <w:i w:val="0"/>
         </w:rPr>
       </w:pPr>
-      <w:bookmarkStart w:id="18" w:name="_Toc479068341"/>
+      <w:bookmarkStart w:id="17" w:name="_Toc479068341"/>
       <w:r>
         <w:rPr>
           <w:i w:val="0"/>
@@ -3481,15 +3417,9 @@
         <w:rPr>
           <w:i w:val="0"/>
         </w:rPr>
-        <w:t>Detalhar</w:t>
-      </w:r>
-      <w:r>
-        <w:rPr>
-          <w:i w:val="0"/>
-        </w:rPr>
-        <w:t xml:space="preserve"> Livro</w:t>
-      </w:r>
-      <w:bookmarkEnd w:id="18"/>
+        <w:t>Detalhar Livro</w:t>
+      </w:r>
+      <w:bookmarkEnd w:id="17"/>
     </w:p>
     <w:p>
       <w:pPr>
@@ -3505,10 +3435,7 @@
       </w:r>
       <w:proofErr w:type="gramStart"/>
       <w:r>
-        <w:t>&lt;</w:t>
-      </w:r>
-      <w:r>
-        <w:t>Detalhar</w:t>
+        <w:t>&lt;Detalhar</w:t>
       </w:r>
       <w:proofErr w:type="gramEnd"/>
       <w:r>
@@ -3525,31 +3452,13 @@
         <w:jc w:val="both"/>
       </w:pPr>
       <w:r>
-        <w:t xml:space="preserve">O sistema apresenta a tela de </w:t>
-      </w:r>
-      <w:r>
-        <w:t>detalhes</w:t>
-      </w:r>
-      <w:r>
-        <w:t xml:space="preserve">; </w:t>
+        <w:t xml:space="preserve">O sistema apresenta a tela de detalhes; </w:t>
       </w:r>
       <w:r>
         <w:rPr>
           <w:b/>
         </w:rPr>
-        <w:t>[REF-01] [PT</w:t>
-      </w:r>
-      <w:r>
-        <w:rPr>
-          <w:b/>
-        </w:rPr>
-        <w:t>4</w:t>
-      </w:r>
-      <w:r>
-        <w:rPr>
-          <w:b/>
-        </w:rPr>
-        <w:t>]</w:t>
+        <w:t>[REF-01] [PT4]</w:t>
       </w:r>
     </w:p>
     <w:p>
@@ -3580,30 +3489,30 @@
           <w:numId w:val="2"/>
         </w:numPr>
       </w:pPr>
-      <w:bookmarkStart w:id="19" w:name="_Toc479064720"/>
-      <w:bookmarkStart w:id="20" w:name="_Toc479068342"/>
+      <w:bookmarkStart w:id="18" w:name="_Toc479064720"/>
+      <w:bookmarkStart w:id="19" w:name="_Toc479068342"/>
       <w:r>
         <w:t>FLUXO DE EXCEÇÃO</w:t>
       </w:r>
+      <w:bookmarkEnd w:id="18"/>
       <w:bookmarkEnd w:id="19"/>
+    </w:p>
+    <w:p>
+      <w:pPr>
+        <w:pStyle w:val="Ttulo3"/>
+      </w:pPr>
+    </w:p>
+    <w:p>
+      <w:pPr>
+        <w:pStyle w:val="Ttulo3"/>
+      </w:pPr>
+      <w:bookmarkStart w:id="20" w:name="_Toc479064721"/>
+      <w:bookmarkStart w:id="21" w:name="_Toc479068343"/>
+      <w:r>
+        <w:t>E1. Campos obrigatórios não informados</w:t>
+      </w:r>
       <w:bookmarkEnd w:id="20"/>
-    </w:p>
-    <w:p>
-      <w:pPr>
-        <w:pStyle w:val="Ttulo3"/>
-      </w:pPr>
-    </w:p>
-    <w:p>
-      <w:pPr>
-        <w:pStyle w:val="Ttulo3"/>
-      </w:pPr>
-      <w:bookmarkStart w:id="21" w:name="_Toc479064721"/>
-      <w:bookmarkStart w:id="22" w:name="_Toc479068343"/>
-      <w:r>
-        <w:t>E1. Campos obrigatórios não informados</w:t>
-      </w:r>
       <w:bookmarkEnd w:id="21"/>
-      <w:bookmarkEnd w:id="22"/>
     </w:p>
     <w:p>
       <w:pPr>
@@ -3644,20 +3553,14 @@
       <w:pPr>
         <w:pStyle w:val="Ttulo3"/>
       </w:pPr>
-      <w:bookmarkStart w:id="23" w:name="_Toc479068344"/>
-      <w:r>
-        <w:t>E</w:t>
-      </w:r>
-      <w:r>
-        <w:t>3</w:t>
-      </w:r>
-      <w:r>
-        <w:t xml:space="preserve">. </w:t>
-      </w:r>
-      <w:r>
-        <w:t>Livro já cadastrado</w:t>
-      </w:r>
-      <w:bookmarkEnd w:id="23"/>
+      <w:bookmarkStart w:id="22" w:name="_Toc479068344"/>
+      <w:r>
+        <w:t>E2</w:t>
+      </w:r>
+      <w:r>
+        <w:t>. Livro já cadastrado</w:t>
+      </w:r>
+      <w:bookmarkEnd w:id="22"/>
     </w:p>
     <w:p>
       <w:pPr>
@@ -3710,20 +3613,14 @@
       <w:pPr>
         <w:pStyle w:val="Ttulo3"/>
       </w:pPr>
-      <w:bookmarkStart w:id="24" w:name="_Toc479068345"/>
-      <w:r>
-        <w:t>E</w:t>
-      </w:r>
-      <w:r>
-        <w:t>4</w:t>
-      </w:r>
-      <w:r>
-        <w:t xml:space="preserve">. </w:t>
-      </w:r>
-      <w:r>
-        <w:t>Nenhum registro selecionado</w:t>
-      </w:r>
-      <w:bookmarkEnd w:id="24"/>
+      <w:bookmarkStart w:id="23" w:name="_Toc479068345"/>
+      <w:r>
+        <w:t>E3</w:t>
+      </w:r>
+      <w:r>
+        <w:t>. Nenhum registro selecionado</w:t>
+      </w:r>
+      <w:bookmarkEnd w:id="23"/>
     </w:p>
     <w:p>
       <w:pPr>
@@ -3735,10 +3632,7 @@
         <w:jc w:val="both"/>
       </w:pPr>
       <w:r>
-        <w:t xml:space="preserve">O sistema verifica que </w:t>
-      </w:r>
-      <w:r>
-        <w:t>não há nenhum registro selecionado ao acionar a</w:t>
+        <w:t>O sistema verifica que não há nenhum registro selecionado ao acionar a</w:t>
       </w:r>
       <w:r>
         <w:t>s opções</w:t>
@@ -3777,13 +3671,7 @@
         <w:rPr>
           <w:b/>
         </w:rPr>
-        <w:t>MSG8</w:t>
-      </w:r>
-      <w:r>
-        <w:rPr>
-          <w:b/>
-        </w:rPr>
-        <w:t xml:space="preserve"> </w:t>
+        <w:t xml:space="preserve">MSG8 </w:t>
       </w:r>
       <w:r>
         <w:t>e retorna para o fluxo chamador.</w:t>
@@ -3803,13 +3691,13 @@
       <w:pPr>
         <w:pStyle w:val="Ttulo1"/>
       </w:pPr>
-      <w:bookmarkStart w:id="25" w:name="_Toc479064723"/>
-      <w:bookmarkStart w:id="26" w:name="_Toc479068346"/>
+      <w:bookmarkStart w:id="24" w:name="_Toc479064723"/>
+      <w:bookmarkStart w:id="25" w:name="_Toc479068346"/>
       <w:r>
         <w:t>PÓS-CONDIÇÕES</w:t>
       </w:r>
+      <w:bookmarkEnd w:id="24"/>
       <w:bookmarkEnd w:id="25"/>
-      <w:bookmarkEnd w:id="26"/>
     </w:p>
     <w:p>
       <w:pPr>
@@ -3831,18 +3719,45 @@
       <w:pPr>
         <w:pStyle w:val="Ttulo1"/>
       </w:pPr>
-      <w:bookmarkStart w:id="27" w:name="_Toc479064725"/>
-      <w:bookmarkStart w:id="28" w:name="_Toc479068347"/>
+      <w:bookmarkStart w:id="26" w:name="_Toc479064725"/>
+      <w:bookmarkStart w:id="27" w:name="_Toc479068347"/>
       <w:r>
         <w:lastRenderedPageBreak/>
         <w:t>PONTOS DE INCLUSÃO</w:t>
       </w:r>
+      <w:bookmarkEnd w:id="26"/>
       <w:bookmarkEnd w:id="27"/>
+    </w:p>
+    <w:p>
+      <w:pPr>
+        <w:ind w:firstLine="708"/>
+        <w:rPr>
+          <w:rFonts w:cs="Arial"/>
+          <w:lang w:eastAsia="ar-SA"/>
+        </w:rPr>
+      </w:pPr>
+      <w:r>
+        <w:rPr>
+          <w:rFonts w:cs="Arial"/>
+          <w:lang w:eastAsia="ar-SA"/>
+        </w:rPr>
+        <w:t>Não se aplica.</w:t>
+      </w:r>
+    </w:p>
+    <w:p>
+      <w:pPr>
+        <w:pStyle w:val="Ttulo1"/>
+      </w:pPr>
+      <w:bookmarkStart w:id="28" w:name="_Toc479064726"/>
+      <w:bookmarkStart w:id="29" w:name="_Toc479068348"/>
+      <w:r>
+        <w:t>PONTOS DE EXTENSÃO</w:t>
+      </w:r>
       <w:bookmarkEnd w:id="28"/>
-    </w:p>
-    <w:p>
-      <w:pPr>
-        <w:ind w:firstLine="708"/>
+      <w:bookmarkEnd w:id="29"/>
+    </w:p>
+    <w:p>
+      <w:pPr>
         <w:rPr>
           <w:rFonts w:cs="Arial"/>
           <w:lang w:eastAsia="ar-SA"/>
@@ -3853,6 +3768,13 @@
           <w:rFonts w:cs="Arial"/>
           <w:lang w:eastAsia="ar-SA"/>
         </w:rPr>
+        <w:t xml:space="preserve">           </w:t>
+      </w:r>
+      <w:r>
+        <w:rPr>
+          <w:rFonts w:cs="Arial"/>
+          <w:lang w:eastAsia="ar-SA"/>
+        </w:rPr>
         <w:t>Não se aplica.</w:t>
       </w:r>
     </w:p>
@@ -3860,50 +3782,16 @@
       <w:pPr>
         <w:pStyle w:val="Ttulo1"/>
       </w:pPr>
-      <w:bookmarkStart w:id="29" w:name="_Toc479064726"/>
-      <w:bookmarkStart w:id="30" w:name="_Toc479068348"/>
-      <w:r>
-        <w:t>PONTOS DE EXTENSÃO</w:t>
-      </w:r>
-      <w:bookmarkEnd w:id="29"/>
+      <w:bookmarkStart w:id="30" w:name="_Toc479064727"/>
+      <w:bookmarkStart w:id="31" w:name="_Toc479068349"/>
+      <w:r>
+        <w:rPr>
+          <w:lang w:eastAsia="ar-SA"/>
+        </w:rPr>
+        <w:t>REFERÊNCIAS</w:t>
+      </w:r>
       <w:bookmarkEnd w:id="30"/>
-    </w:p>
-    <w:p>
-      <w:pPr>
-        <w:rPr>
-          <w:rFonts w:cs="Arial"/>
-          <w:lang w:eastAsia="ar-SA"/>
-        </w:rPr>
-      </w:pPr>
-      <w:r>
-        <w:rPr>
-          <w:rFonts w:cs="Arial"/>
-          <w:lang w:eastAsia="ar-SA"/>
-        </w:rPr>
-        <w:t xml:space="preserve">           </w:t>
-      </w:r>
-      <w:r>
-        <w:rPr>
-          <w:rFonts w:cs="Arial"/>
-          <w:lang w:eastAsia="ar-SA"/>
-        </w:rPr>
-        <w:t>Não se aplica.</w:t>
-      </w:r>
-    </w:p>
-    <w:p>
-      <w:pPr>
-        <w:pStyle w:val="Ttulo1"/>
-      </w:pPr>
-      <w:bookmarkStart w:id="31" w:name="_Toc479064727"/>
-      <w:bookmarkStart w:id="32" w:name="_Toc479068349"/>
-      <w:r>
-        <w:rPr>
-          <w:lang w:eastAsia="ar-SA"/>
-        </w:rPr>
-        <w:t>REFERÊNCIAS</w:t>
-      </w:r>
       <w:bookmarkEnd w:id="31"/>
-      <w:bookmarkEnd w:id="32"/>
     </w:p>
     <w:p>
       <w:pPr>
@@ -3924,7 +3812,7 @@
           <w:color w:val="000000"/>
         </w:rPr>
       </w:pPr>
-      <w:bookmarkStart w:id="33" w:name="_Ref255379771"/>
+      <w:bookmarkStart w:id="32" w:name="_Ref255379771"/>
       <w:r>
         <w:rPr>
           <w:b/>
@@ -3944,7 +3832,7 @@
         </w:rPr>
         <w:t xml:space="preserve"> de Interface do Caso de Uso</w:t>
       </w:r>
-      <w:bookmarkEnd w:id="33"/>
+      <w:bookmarkEnd w:id="32"/>
     </w:p>
     <w:p>
       <w:pPr>
@@ -4039,7 +3927,7 @@
           <w:color w:val="000000"/>
         </w:rPr>
       </w:pPr>
-      <w:bookmarkStart w:id="34" w:name="_Ref255385119"/>
+      <w:bookmarkStart w:id="33" w:name="_Ref255385119"/>
       <w:r>
         <w:rPr>
           <w:b/>
@@ -4049,7 +3937,7 @@
         </w:rPr>
         <w:t>Mensagens</w:t>
       </w:r>
-      <w:bookmarkEnd w:id="34"/>
+      <w:bookmarkEnd w:id="33"/>
     </w:p>
     <w:p>
       <w:pPr>
@@ -4231,16 +4119,16 @@
         </w:rPr>
         <w:t xml:space="preserve">Documento de Regra de </w:t>
       </w:r>
-      <w:proofErr w:type="spellStart"/>
       <w:r>
         <w:rPr>
           <w:rFonts w:cs="Arial"/>
           <w:iCs/>
           <w:color w:val="000000"/>
         </w:rPr>
-        <w:t>Negocio</w:t>
-      </w:r>
-      <w:proofErr w:type="spellEnd"/>
+        <w:t>Negócio</w:t>
+      </w:r>
+      <w:bookmarkStart w:id="34" w:name="_GoBack"/>
+      <w:bookmarkEnd w:id="34"/>
       <w:r>
         <w:rPr>
           <w:rFonts w:cs="Arial"/>
@@ -4335,6 +4223,7 @@
         <w:docPartUnique/>
       </w:docPartObj>
     </w:sdtPr>
+    <w:sdtEndPr/>
     <w:sdtContent>
       <w:p>
         <w:pPr>
@@ -4380,6 +4269,7 @@
         <w:docPartUnique/>
       </w:docPartObj>
     </w:sdtPr>
+    <w:sdtEndPr/>
     <w:sdtContent>
       <w:p>
         <w:pPr>
@@ -7321,7 +7211,7 @@
 </file>
 
 <file path=customXml/itemProps1.xml><?xml version="1.0" encoding="utf-8"?>
-<ds:datastoreItem xmlns:ds="http://schemas.openxmlformats.org/officeDocument/2006/customXml" ds:itemID="{FE91D24E-EDAD-47D7-8CCE-3A517331EFA5}">
+<ds:datastoreItem xmlns:ds="http://schemas.openxmlformats.org/officeDocument/2006/customXml" ds:itemID="{C50AB936-42B9-4670-921D-83C5944AC45A}">
   <ds:schemaRefs>
     <ds:schemaRef ds:uri="http://schemas.openxmlformats.org/officeDocument/2006/bibliography"/>
   </ds:schemaRefs>

</xml_diff>